<commit_message>
modified:   Homework/homework_1/.ipynb_checkpoints/problem_1-checkpoint.ipynb 	modified:   Homework/homework_1/.ipynb_checkpoints/problem_2-checkpoint.ipynb 	modified:   Homework/homework_1/.ipynb_checkpoints/problem_3-checkpoint.ipynb 	modified:   Homework/homework_1/homework_1.docx 	new file:   Homework/homework_1/homework_1.pdf 	modified:   Homework/homework_1/problem_1.ipynb 	new file:   Homework/homework_1/problem_1.ipynb - JupyterLab.pdf 	modified:   Homework/homework_1/problem_2.ipynb 	new file:   Homework/homework_1/problem_2.ipynb - JupyterLab.pdf 	modified:   Homework/homework_1/problem_3.ipynb 	new file:   Homework/homework_1/problem_3.ipynb - JupyterLab.pdf 	deleted:    Homework/homework_1/~$mework_1.docx
</commit_message>
<xml_diff>
--- a/Homework/homework_1/homework_1.docx
+++ b/Homework/homework_1/homework_1.docx
@@ -23,24 +23,35 @@
           <w:szCs w:val="48"/>
           <w:u w:val="single"/>
         </w:rPr>
-        <w:t>Homework 0</w:t>
-      </w:r>
-    </w:p>
-    <w:p>
-      <w:pPr>
-        <w:rPr>
-          <w:rFonts w:ascii="Times New Roman" w:hAnsi="Times New Roman" w:cs="Times New Roman"/>
-          <w:sz w:val="24"/>
-          <w:szCs w:val="24"/>
-        </w:rPr>
-      </w:pPr>
-      <w:r>
-        <w:rPr>
-          <w:rFonts w:ascii="Times New Roman" w:hAnsi="Times New Roman" w:cs="Times New Roman"/>
-          <w:sz w:val="24"/>
-          <w:szCs w:val="24"/>
+        <w:t xml:space="preserve">Homework </w:t>
+      </w:r>
+      <w:r>
+        <w:rPr>
+          <w:rFonts w:ascii="Times New Roman" w:hAnsi="Times New Roman" w:cs="Times New Roman"/>
+          <w:b/>
+          <w:bCs/>
+          <w:sz w:val="48"/>
+          <w:szCs w:val="48"/>
           <w:u w:val="single"/>
         </w:rPr>
+        <w:t>1</w:t>
+      </w:r>
+    </w:p>
+    <w:p>
+      <w:pPr>
+        <w:rPr>
+          <w:rFonts w:ascii="Times New Roman" w:hAnsi="Times New Roman" w:cs="Times New Roman"/>
+          <w:sz w:val="24"/>
+          <w:szCs w:val="24"/>
+        </w:rPr>
+      </w:pPr>
+      <w:r>
+        <w:rPr>
+          <w:rFonts w:ascii="Times New Roman" w:hAnsi="Times New Roman" w:cs="Times New Roman"/>
+          <w:sz w:val="24"/>
+          <w:szCs w:val="24"/>
+          <w:u w:val="single"/>
+        </w:rPr>
         <w:t>GitHub:</w:t>
       </w:r>
       <w:r>
@@ -51,48 +62,33 @@
         </w:rPr>
         <w:t xml:space="preserve"> </w:t>
       </w:r>
-      <w:r>
-        <w:rPr>
-          <w:rFonts w:ascii="Times New Roman" w:hAnsi="Times New Roman" w:cs="Times New Roman"/>
-          <w:sz w:val="24"/>
-          <w:szCs w:val="24"/>
-        </w:rPr>
-        <w:t>https://github.com/pballou/ECGR_4105/tree/master/Homework/homework_0</w:t>
-      </w:r>
-    </w:p>
-    <w:p>
-      <w:pPr>
-        <w:rPr>
-          <w:rFonts w:ascii="Times New Roman" w:hAnsi="Times New Roman" w:cs="Times New Roman"/>
-          <w:sz w:val="24"/>
-          <w:szCs w:val="24"/>
-        </w:rPr>
-      </w:pPr>
-      <w:r>
-        <w:rPr>
-          <w:rFonts w:ascii="Times New Roman" w:hAnsi="Times New Roman" w:cs="Times New Roman"/>
-          <w:sz w:val="24"/>
-          <w:szCs w:val="24"/>
-          <w:u w:val="single"/>
-        </w:rPr>
-        <w:t>Problem 1</w:t>
-      </w:r>
-      <w:r>
-        <w:rPr>
-          <w:rFonts w:ascii="Times New Roman" w:hAnsi="Times New Roman" w:cs="Times New Roman"/>
-          <w:sz w:val="24"/>
-          <w:szCs w:val="24"/>
-          <w:u w:val="single"/>
-        </w:rPr>
-        <w:t>:</w:t>
-      </w:r>
+      <w:hyperlink r:id="rId7" w:history="1">
+        <w:r>
+          <w:rPr>
+            <w:rStyle w:val="Hyperlink"/>
+            <w:rFonts w:ascii="Times New Roman" w:hAnsi="Times New Roman" w:cs="Times New Roman"/>
+            <w:sz w:val="24"/>
+            <w:szCs w:val="24"/>
+          </w:rPr>
+          <w:t>https://github.com/pballou/ECGR_4105/tree/master/Homework/homework_1</w:t>
+        </w:r>
+      </w:hyperlink>
+    </w:p>
+    <w:p>
+      <w:pPr>
+        <w:rPr>
+          <w:rFonts w:ascii="Times New Roman" w:hAnsi="Times New Roman" w:cs="Times New Roman"/>
+          <w:sz w:val="24"/>
+          <w:szCs w:val="24"/>
+        </w:rPr>
+      </w:pPr>
     </w:p>
     <w:p>
       <w:pPr>
         <w:pStyle w:val="ListParagraph"/>
         <w:numPr>
           <w:ilvl w:val="0"/>
-          <w:numId w:val="1"/>
+          <w:numId w:val="4"/>
         </w:numPr>
         <w:rPr>
           <w:rFonts w:ascii="Times New Roman" w:hAnsi="Times New Roman" w:cs="Times New Roman"/>
@@ -106,7 +102,15 @@
           <w:sz w:val="24"/>
           <w:szCs w:val="24"/>
         </w:rPr>
-        <w:t>Linear models</w:t>
+        <w:t xml:space="preserve">No pre-processing. Part a trained on only 6 input variables, and part b used 11. </w:t>
+      </w:r>
+      <w:r>
+        <w:rPr>
+          <w:rFonts w:ascii="Times New Roman" w:hAnsi="Times New Roman" w:cs="Times New Roman"/>
+          <w:sz w:val="24"/>
+          <w:szCs w:val="24"/>
+        </w:rPr>
+        <w:t>The loss is huge because there was no input scaling, and I had to use a very small alpha</w:t>
       </w:r>
     </w:p>
     <w:p>
@@ -114,7 +118,7 @@
         <w:pStyle w:val="ListParagraph"/>
         <w:numPr>
           <w:ilvl w:val="1"/>
-          <w:numId w:val="1"/>
+          <w:numId w:val="4"/>
         </w:numPr>
         <w:rPr>
           <w:rFonts w:ascii="Times New Roman" w:hAnsi="Times New Roman" w:cs="Times New Roman"/>
@@ -128,120 +132,74 @@
           <w:sz w:val="24"/>
           <w:szCs w:val="24"/>
         </w:rPr>
-        <w:t xml:space="preserve">X1: h(x) = </w:t>
-      </w:r>
-      <w:r>
-        <w:rPr>
-          <w:rFonts w:ascii="Times New Roman" w:hAnsi="Times New Roman" w:cs="Times New Roman"/>
-          <w:sz w:val="24"/>
-          <w:szCs w:val="24"/>
-        </w:rPr>
-        <w:t>5.93*x1 – 2.04</w:t>
-      </w:r>
-    </w:p>
-    <w:p>
-      <w:pPr>
-        <w:pStyle w:val="ListParagraph"/>
-        <w:numPr>
-          <w:ilvl w:val="1"/>
-          <w:numId w:val="1"/>
-        </w:numPr>
-        <w:rPr>
-          <w:rFonts w:ascii="Times New Roman" w:hAnsi="Times New Roman" w:cs="Times New Roman"/>
-          <w:sz w:val="24"/>
-          <w:szCs w:val="24"/>
-        </w:rPr>
-      </w:pPr>
-      <w:r>
-        <w:rPr>
-          <w:rFonts w:ascii="Times New Roman" w:hAnsi="Times New Roman" w:cs="Times New Roman"/>
-          <w:sz w:val="24"/>
-          <w:szCs w:val="24"/>
-        </w:rPr>
-        <w:t>X2: h(x) =</w:t>
-      </w:r>
-      <w:r>
-        <w:rPr>
-          <w:rFonts w:ascii="Times New Roman" w:hAnsi="Times New Roman" w:cs="Times New Roman"/>
-          <w:sz w:val="24"/>
-          <w:szCs w:val="24"/>
-        </w:rPr>
-        <w:t xml:space="preserve"> .74*x1 + .56</w:t>
-      </w:r>
-    </w:p>
-    <w:p>
-      <w:pPr>
-        <w:pStyle w:val="ListParagraph"/>
-        <w:numPr>
-          <w:ilvl w:val="1"/>
-          <w:numId w:val="1"/>
-        </w:numPr>
-        <w:rPr>
-          <w:rFonts w:ascii="Times New Roman" w:hAnsi="Times New Roman" w:cs="Times New Roman"/>
-          <w:sz w:val="24"/>
-          <w:szCs w:val="24"/>
-        </w:rPr>
-      </w:pPr>
-      <w:r>
-        <w:rPr>
-          <w:rFonts w:ascii="Times New Roman" w:hAnsi="Times New Roman" w:cs="Times New Roman"/>
-          <w:sz w:val="24"/>
-          <w:szCs w:val="24"/>
-        </w:rPr>
-        <w:t>X3: h(x) =</w:t>
-      </w:r>
-      <w:r>
-        <w:rPr>
-          <w:rFonts w:ascii="Times New Roman" w:hAnsi="Times New Roman" w:cs="Times New Roman"/>
-          <w:sz w:val="24"/>
-          <w:szCs w:val="24"/>
-        </w:rPr>
-        <w:t xml:space="preserve"> 2.87*x1 - .52</w:t>
-      </w:r>
-    </w:p>
-    <w:p>
-      <w:pPr>
-        <w:pStyle w:val="ListParagraph"/>
-        <w:numPr>
-          <w:ilvl w:val="0"/>
-          <w:numId w:val="1"/>
-        </w:numPr>
-        <w:rPr>
-          <w:rFonts w:ascii="Times New Roman" w:hAnsi="Times New Roman" w:cs="Times New Roman"/>
-          <w:sz w:val="24"/>
-          <w:szCs w:val="24"/>
-        </w:rPr>
-      </w:pPr>
-      <w:r>
-        <w:rPr>
-          <w:rFonts w:ascii="Times New Roman" w:hAnsi="Times New Roman" w:cs="Times New Roman"/>
-          <w:sz w:val="24"/>
-          <w:szCs w:val="24"/>
-        </w:rPr>
-        <w:t>Regression models and loss graphs:</w:t>
-      </w:r>
-    </w:p>
-    <w:p>
-      <w:pPr>
-        <w:pStyle w:val="ListParagraph"/>
-        <w:rPr>
-          <w:rFonts w:ascii="Times New Roman" w:hAnsi="Times New Roman" w:cs="Times New Roman"/>
-          <w:sz w:val="24"/>
-          <w:szCs w:val="24"/>
-        </w:rPr>
-      </w:pPr>
-      <w:r>
-        <w:rPr>
-          <w:rFonts w:ascii="Times New Roman" w:hAnsi="Times New Roman" w:cs="Times New Roman"/>
+        <w:t xml:space="preserve">alpha = </w:t>
+      </w:r>
+      <w:r>
+        <w:rPr>
+          <w:rFonts w:ascii="Times New Roman" w:hAnsi="Times New Roman" w:cs="Times New Roman"/>
+          <w:sz w:val="24"/>
+          <w:szCs w:val="24"/>
+        </w:rPr>
+        <w:t>.00000000001</w:t>
+      </w:r>
+    </w:p>
+    <w:p>
+      <w:pPr>
+        <w:pStyle w:val="ListParagraph"/>
+        <w:ind w:left="1440"/>
+        <w:rPr>
+          <w:rFonts w:ascii="Times New Roman" w:hAnsi="Times New Roman" w:cs="Times New Roman"/>
+          <w:sz w:val="24"/>
+          <w:szCs w:val="24"/>
+        </w:rPr>
+      </w:pPr>
+      <w:r>
+        <w:rPr>
+          <w:rFonts w:ascii="Times New Roman" w:hAnsi="Times New Roman" w:cs="Times New Roman"/>
+          <w:sz w:val="24"/>
+          <w:szCs w:val="24"/>
+        </w:rPr>
+        <w:t>Training cost: 1606259143218.0923</w:t>
+      </w:r>
+    </w:p>
+    <w:p>
+      <w:pPr>
+        <w:pStyle w:val="ListParagraph"/>
+        <w:ind w:left="1440"/>
+        <w:rPr>
+          <w:rFonts w:ascii="Times New Roman" w:hAnsi="Times New Roman" w:cs="Times New Roman"/>
+          <w:sz w:val="24"/>
+          <w:szCs w:val="24"/>
+        </w:rPr>
+      </w:pPr>
+      <w:r>
+        <w:rPr>
+          <w:rFonts w:ascii="Times New Roman" w:hAnsi="Times New Roman" w:cs="Times New Roman"/>
+          <w:sz w:val="24"/>
+          <w:szCs w:val="24"/>
+        </w:rPr>
+        <w:t>Testing cost: 1944119106864.634</w:t>
+      </w:r>
+    </w:p>
+    <w:p>
+      <w:pPr>
+        <w:pStyle w:val="ListParagraph"/>
+        <w:ind w:left="1440"/>
+        <w:rPr>
+          <w:rFonts w:ascii="Times New Roman" w:hAnsi="Times New Roman" w:cs="Times New Roman"/>
+          <w:sz w:val="24"/>
+          <w:szCs w:val="24"/>
+        </w:rPr>
+      </w:pPr>
+      <w:r>
+        <w:rPr>
           <w:noProof/>
-          <w:sz w:val="24"/>
-          <w:szCs w:val="24"/>
         </w:rPr>
         <w:drawing>
-          <wp:inline distT="0" distB="0" distL="0" distR="0" wp14:anchorId="32FC78FE" wp14:editId="64E38546">
-            <wp:extent cx="4794636" cy="2957363"/>
-            <wp:effectExtent l="0" t="0" r="6350" b="0"/>
-            <wp:docPr id="12" name="Picture 12" descr="Chart, scatter chart&#10;&#10;Description automatically generated"/>
+          <wp:inline distT="0" distB="0" distL="0" distR="0" wp14:anchorId="5A855341" wp14:editId="4D8A92D6">
+            <wp:extent cx="4039407" cy="2781300"/>
+            <wp:effectExtent l="0" t="0" r="0" b="0"/>
+            <wp:docPr id="4" name="Picture 4" descr="Chart&#10;&#10;Description automatically generated"/>
             <wp:cNvGraphicFramePr>
               <a:graphicFrameLocks xmlns:a="http://schemas.openxmlformats.org/drawingml/2006/main" noChangeAspect="1"/>
             </wp:cNvGraphicFramePr>
@@ -249,23 +207,36 @@
               <a:graphicData uri="http://schemas.openxmlformats.org/drawingml/2006/picture">
                 <pic:pic xmlns:pic="http://schemas.openxmlformats.org/drawingml/2006/picture">
                   <pic:nvPicPr>
-                    <pic:cNvPr id="12" name="Picture 12" descr="Chart, scatter chart&#10;&#10;Description automatically generated"/>
-                    <pic:cNvPicPr/>
+                    <pic:cNvPr id="4" name="Picture 4" descr="Chart&#10;&#10;Description automatically generated"/>
+                    <pic:cNvPicPr>
+                      <a:picLocks noChangeAspect="1" noChangeArrowheads="1"/>
+                    </pic:cNvPicPr>
                   </pic:nvPicPr>
                   <pic:blipFill>
-                    <a:blip r:embed="rId7"/>
+                    <a:blip r:embed="rId8">
+                      <a:extLst>
+                        <a:ext uri="{28A0092B-C50C-407E-A947-70E740481C1C}">
+                          <a14:useLocalDpi xmlns:a14="http://schemas.microsoft.com/office/drawing/2010/main" val="0"/>
+                        </a:ext>
+                      </a:extLst>
+                    </a:blip>
+                    <a:srcRect/>
                     <a:stretch>
                       <a:fillRect/>
                     </a:stretch>
                   </pic:blipFill>
-                  <pic:spPr>
+                  <pic:spPr bwMode="auto">
                     <a:xfrm>
                       <a:off x="0" y="0"/>
-                      <a:ext cx="4823204" cy="2974984"/>
+                      <a:ext cx="4053757" cy="2791180"/>
                     </a:xfrm>
                     <a:prstGeom prst="rect">
                       <a:avLst/>
                     </a:prstGeom>
+                    <a:noFill/>
+                    <a:ln>
+                      <a:noFill/>
+                    </a:ln>
                   </pic:spPr>
                 </pic:pic>
               </a:graphicData>
@@ -277,24 +248,90 @@
     <w:p>
       <w:pPr>
         <w:pStyle w:val="ListParagraph"/>
-        <w:rPr>
-          <w:rFonts w:ascii="Times New Roman" w:hAnsi="Times New Roman" w:cs="Times New Roman"/>
-          <w:sz w:val="24"/>
-          <w:szCs w:val="24"/>
-        </w:rPr>
-      </w:pPr>
-      <w:r>
-        <w:rPr>
-          <w:rFonts w:ascii="Times New Roman" w:hAnsi="Times New Roman" w:cs="Times New Roman"/>
+        <w:numPr>
+          <w:ilvl w:val="1"/>
+          <w:numId w:val="4"/>
+        </w:numPr>
+        <w:rPr>
+          <w:rFonts w:ascii="Times New Roman" w:hAnsi="Times New Roman" w:cs="Times New Roman"/>
+          <w:sz w:val="24"/>
+          <w:szCs w:val="24"/>
+        </w:rPr>
+      </w:pPr>
+      <w:r>
+        <w:rPr>
+          <w:rFonts w:ascii="Times New Roman" w:hAnsi="Times New Roman" w:cs="Times New Roman"/>
+          <w:sz w:val="24"/>
+          <w:szCs w:val="24"/>
+        </w:rPr>
+        <w:t xml:space="preserve">alpha = </w:t>
+      </w:r>
+      <w:r>
+        <w:rPr>
+          <w:rFonts w:ascii="Times New Roman" w:hAnsi="Times New Roman" w:cs="Times New Roman"/>
+          <w:sz w:val="24"/>
+          <w:szCs w:val="24"/>
+        </w:rPr>
+        <w:t>.0000000001</w:t>
+      </w:r>
+    </w:p>
+    <w:p>
+      <w:pPr>
+        <w:pStyle w:val="ListParagraph"/>
+        <w:ind w:left="1440"/>
+        <w:rPr>
+          <w:rFonts w:ascii="Times New Roman" w:hAnsi="Times New Roman" w:cs="Times New Roman"/>
+          <w:sz w:val="24"/>
+          <w:szCs w:val="24"/>
+        </w:rPr>
+      </w:pPr>
+      <w:r>
+        <w:rPr>
+          <w:rFonts w:ascii="Times New Roman" w:hAnsi="Times New Roman" w:cs="Times New Roman"/>
+          <w:sz w:val="24"/>
+          <w:szCs w:val="24"/>
+        </w:rPr>
+        <w:t>Training cost: 1606703724154.2678</w:t>
+      </w:r>
+    </w:p>
+    <w:p>
+      <w:pPr>
+        <w:pStyle w:val="ListParagraph"/>
+        <w:ind w:left="1440"/>
+        <w:rPr>
+          <w:rFonts w:ascii="Times New Roman" w:hAnsi="Times New Roman" w:cs="Times New Roman"/>
+          <w:sz w:val="24"/>
+          <w:szCs w:val="24"/>
+        </w:rPr>
+      </w:pPr>
+      <w:r>
+        <w:rPr>
+          <w:rFonts w:ascii="Times New Roman" w:hAnsi="Times New Roman" w:cs="Times New Roman"/>
+          <w:sz w:val="24"/>
+          <w:szCs w:val="24"/>
+        </w:rPr>
+        <w:t>Testing cost: 1940242093479.1543</w:t>
+      </w:r>
+    </w:p>
+    <w:p>
+      <w:pPr>
+        <w:pStyle w:val="ListParagraph"/>
+        <w:ind w:left="1440"/>
+        <w:rPr>
+          <w:rFonts w:ascii="Times New Roman" w:hAnsi="Times New Roman" w:cs="Times New Roman"/>
+          <w:sz w:val="24"/>
+          <w:szCs w:val="24"/>
+        </w:rPr>
+      </w:pPr>
+      <w:r>
+        <w:rPr>
           <w:noProof/>
-          <w:sz w:val="24"/>
-          <w:szCs w:val="24"/>
         </w:rPr>
         <w:drawing>
-          <wp:inline distT="0" distB="0" distL="0" distR="0" wp14:anchorId="502DB4CE" wp14:editId="094A0A39">
-            <wp:extent cx="4810539" cy="2994480"/>
-            <wp:effectExtent l="0" t="0" r="0" b="0"/>
-            <wp:docPr id="15" name="Picture 15" descr="Chart, scatter chart&#10;&#10;Description automatically generated"/>
+          <wp:inline distT="0" distB="0" distL="0" distR="0" wp14:anchorId="1CA82C68" wp14:editId="7E30E7E0">
+            <wp:extent cx="4114800" cy="2833213"/>
+            <wp:effectExtent l="0" t="0" r="0" b="5715"/>
+            <wp:docPr id="1" name="Picture 1" descr="Chart&#10;&#10;Description automatically generated with medium confidence"/>
             <wp:cNvGraphicFramePr>
               <a:graphicFrameLocks xmlns:a="http://schemas.openxmlformats.org/drawingml/2006/main" noChangeAspect="1"/>
             </wp:cNvGraphicFramePr>
@@ -302,23 +339,36 @@
               <a:graphicData uri="http://schemas.openxmlformats.org/drawingml/2006/picture">
                 <pic:pic xmlns:pic="http://schemas.openxmlformats.org/drawingml/2006/picture">
                   <pic:nvPicPr>
-                    <pic:cNvPr id="15" name="Picture 15" descr="Chart, scatter chart&#10;&#10;Description automatically generated"/>
-                    <pic:cNvPicPr/>
+                    <pic:cNvPr id="1" name="Picture 1" descr="Chart&#10;&#10;Description automatically generated with medium confidence"/>
+                    <pic:cNvPicPr>
+                      <a:picLocks noChangeAspect="1" noChangeArrowheads="1"/>
+                    </pic:cNvPicPr>
                   </pic:nvPicPr>
                   <pic:blipFill>
-                    <a:blip r:embed="rId8"/>
+                    <a:blip r:embed="rId9">
+                      <a:extLst>
+                        <a:ext uri="{28A0092B-C50C-407E-A947-70E740481C1C}">
+                          <a14:useLocalDpi xmlns:a14="http://schemas.microsoft.com/office/drawing/2010/main" val="0"/>
+                        </a:ext>
+                      </a:extLst>
+                    </a:blip>
+                    <a:srcRect/>
                     <a:stretch>
                       <a:fillRect/>
                     </a:stretch>
                   </pic:blipFill>
-                  <pic:spPr>
+                  <pic:spPr bwMode="auto">
                     <a:xfrm>
                       <a:off x="0" y="0"/>
-                      <a:ext cx="4858273" cy="3024194"/>
+                      <a:ext cx="4183112" cy="2880249"/>
                     </a:xfrm>
                     <a:prstGeom prst="rect">
                       <a:avLst/>
                     </a:prstGeom>
+                    <a:noFill/>
+                    <a:ln>
+                      <a:noFill/>
+                    </a:ln>
                   </pic:spPr>
                 </pic:pic>
               </a:graphicData>
@@ -330,25 +380,135 @@
     <w:p>
       <w:pPr>
         <w:pStyle w:val="ListParagraph"/>
-        <w:rPr>
-          <w:rFonts w:ascii="Times New Roman" w:hAnsi="Times New Roman" w:cs="Times New Roman"/>
-          <w:sz w:val="24"/>
-          <w:szCs w:val="24"/>
-        </w:rPr>
-      </w:pPr>
-      <w:r>
-        <w:rPr>
-          <w:rFonts w:ascii="Times New Roman" w:hAnsi="Times New Roman" w:cs="Times New Roman"/>
+        <w:numPr>
+          <w:ilvl w:val="0"/>
+          <w:numId w:val="4"/>
+        </w:numPr>
+        <w:rPr>
+          <w:rFonts w:ascii="Times New Roman" w:hAnsi="Times New Roman" w:cs="Times New Roman"/>
+          <w:sz w:val="24"/>
+          <w:szCs w:val="24"/>
+        </w:rPr>
+      </w:pPr>
+      <w:r>
+        <w:rPr>
+          <w:rFonts w:ascii="Times New Roman" w:hAnsi="Times New Roman" w:cs="Times New Roman"/>
+          <w:sz w:val="24"/>
+          <w:szCs w:val="24"/>
+        </w:rPr>
+        <w:lastRenderedPageBreak/>
+        <w:t>Used min max for normalization and standard scaler for standardization</w:t>
+      </w:r>
+    </w:p>
+    <w:p>
+      <w:pPr>
+        <w:pStyle w:val="ListParagraph"/>
+        <w:numPr>
+          <w:ilvl w:val="1"/>
+          <w:numId w:val="4"/>
+        </w:numPr>
+        <w:rPr>
+          <w:rFonts w:ascii="Times New Roman" w:hAnsi="Times New Roman" w:cs="Times New Roman"/>
+          <w:sz w:val="24"/>
+          <w:szCs w:val="24"/>
+        </w:rPr>
+      </w:pPr>
+      <w:r>
+        <w:rPr>
+          <w:rFonts w:ascii="Times New Roman" w:hAnsi="Times New Roman" w:cs="Times New Roman"/>
+          <w:sz w:val="24"/>
+          <w:szCs w:val="24"/>
+        </w:rPr>
+        <w:t>Part a: While standardizing and regularizing produced much better results than problem 1, the standardized set produced less loss than the regularized</w:t>
+      </w:r>
+      <w:r>
+        <w:rPr>
+          <w:rFonts w:ascii="Times New Roman" w:hAnsi="Times New Roman" w:cs="Times New Roman"/>
+          <w:sz w:val="24"/>
+          <w:szCs w:val="24"/>
+        </w:rPr>
+        <w:t>.</w:t>
+      </w:r>
+    </w:p>
+    <w:p>
+      <w:pPr>
+        <w:pStyle w:val="ListParagraph"/>
+        <w:numPr>
+          <w:ilvl w:val="2"/>
+          <w:numId w:val="4"/>
+        </w:numPr>
+        <w:rPr>
+          <w:rFonts w:ascii="Times New Roman" w:hAnsi="Times New Roman" w:cs="Times New Roman"/>
+          <w:sz w:val="24"/>
+          <w:szCs w:val="24"/>
+        </w:rPr>
+      </w:pPr>
+      <w:r>
+        <w:rPr>
+          <w:rFonts w:ascii="Times New Roman" w:hAnsi="Times New Roman" w:cs="Times New Roman"/>
+          <w:sz w:val="24"/>
+          <w:szCs w:val="24"/>
+        </w:rPr>
+        <w:t>Standardized results</w:t>
+      </w:r>
+    </w:p>
+    <w:p>
+      <w:pPr>
+        <w:pStyle w:val="ListParagraph"/>
+        <w:ind w:left="2160"/>
+        <w:rPr>
+          <w:rFonts w:ascii="Times New Roman" w:hAnsi="Times New Roman" w:cs="Times New Roman"/>
+          <w:sz w:val="24"/>
+          <w:szCs w:val="24"/>
+        </w:rPr>
+      </w:pPr>
+      <w:r>
+        <w:rPr>
+          <w:rFonts w:ascii="Times New Roman" w:hAnsi="Times New Roman" w:cs="Times New Roman"/>
+          <w:sz w:val="24"/>
+          <w:szCs w:val="24"/>
+        </w:rPr>
+        <w:t>Standard scaler training cost: 8.603522950138437e-11</w:t>
+      </w:r>
+    </w:p>
+    <w:p>
+      <w:pPr>
+        <w:pStyle w:val="ListParagraph"/>
+        <w:ind w:left="2160"/>
+        <w:rPr>
+          <w:rFonts w:ascii="Times New Roman" w:hAnsi="Times New Roman" w:cs="Times New Roman"/>
+          <w:sz w:val="24"/>
+          <w:szCs w:val="24"/>
+        </w:rPr>
+      </w:pPr>
+      <w:r>
+        <w:rPr>
+          <w:rFonts w:ascii="Times New Roman" w:hAnsi="Times New Roman" w:cs="Times New Roman"/>
+          <w:sz w:val="24"/>
+          <w:szCs w:val="24"/>
+        </w:rPr>
+        <w:t>Standard scaler testing cost: 9.390932165456731e-11</w:t>
+      </w:r>
+    </w:p>
+    <w:p>
+      <w:pPr>
+        <w:pStyle w:val="ListParagraph"/>
+        <w:ind w:left="2160"/>
+        <w:rPr>
+          <w:rFonts w:ascii="Times New Roman" w:hAnsi="Times New Roman" w:cs="Times New Roman"/>
+          <w:sz w:val="24"/>
+          <w:szCs w:val="24"/>
+        </w:rPr>
+      </w:pPr>
+      <w:r>
+        <w:rPr>
           <w:noProof/>
-          <w:sz w:val="24"/>
-          <w:szCs w:val="24"/>
-        </w:rPr>
-        <w:lastRenderedPageBreak/>
+        </w:rPr>
         <w:drawing>
-          <wp:inline distT="0" distB="0" distL="0" distR="0" wp14:anchorId="7016CB75" wp14:editId="7AB709A6">
-            <wp:extent cx="5375081" cy="3344697"/>
-            <wp:effectExtent l="0" t="0" r="0" b="8255"/>
-            <wp:docPr id="16" name="Picture 16" descr="Chart, scatter chart&#10;&#10;Description automatically generated"/>
+          <wp:inline distT="0" distB="0" distL="0" distR="0" wp14:anchorId="127C6295" wp14:editId="0A043D1E">
+            <wp:extent cx="4705350" cy="3239829"/>
+            <wp:effectExtent l="0" t="0" r="0" b="0"/>
+            <wp:docPr id="2" name="Picture 2" descr="Chart&#10;&#10;Description automatically generated"/>
             <wp:cNvGraphicFramePr>
               <a:graphicFrameLocks xmlns:a="http://schemas.openxmlformats.org/drawingml/2006/main" noChangeAspect="1"/>
             </wp:cNvGraphicFramePr>
@@ -356,23 +516,36 @@
               <a:graphicData uri="http://schemas.openxmlformats.org/drawingml/2006/picture">
                 <pic:pic xmlns:pic="http://schemas.openxmlformats.org/drawingml/2006/picture">
                   <pic:nvPicPr>
-                    <pic:cNvPr id="16" name="Picture 16" descr="Chart, scatter chart&#10;&#10;Description automatically generated"/>
-                    <pic:cNvPicPr/>
+                    <pic:cNvPr id="2" name="Picture 2" descr="Chart&#10;&#10;Description automatically generated"/>
+                    <pic:cNvPicPr>
+                      <a:picLocks noChangeAspect="1" noChangeArrowheads="1"/>
+                    </pic:cNvPicPr>
                   </pic:nvPicPr>
                   <pic:blipFill>
-                    <a:blip r:embed="rId9"/>
+                    <a:blip r:embed="rId10">
+                      <a:extLst>
+                        <a:ext uri="{28A0092B-C50C-407E-A947-70E740481C1C}">
+                          <a14:useLocalDpi xmlns:a14="http://schemas.microsoft.com/office/drawing/2010/main" val="0"/>
+                        </a:ext>
+                      </a:extLst>
+                    </a:blip>
+                    <a:srcRect/>
                     <a:stretch>
                       <a:fillRect/>
                     </a:stretch>
                   </pic:blipFill>
-                  <pic:spPr>
+                  <pic:spPr bwMode="auto">
                     <a:xfrm>
                       <a:off x="0" y="0"/>
-                      <a:ext cx="5396196" cy="3357836"/>
+                      <a:ext cx="4720513" cy="3250269"/>
                     </a:xfrm>
                     <a:prstGeom prst="rect">
                       <a:avLst/>
                     </a:prstGeom>
+                    <a:noFill/>
+                    <a:ln>
+                      <a:noFill/>
+                    </a:ln>
                   </pic:spPr>
                 </pic:pic>
               </a:graphicData>
@@ -384,24 +557,82 @@
     <w:p>
       <w:pPr>
         <w:pStyle w:val="ListParagraph"/>
-        <w:rPr>
-          <w:rFonts w:ascii="Times New Roman" w:hAnsi="Times New Roman" w:cs="Times New Roman"/>
-          <w:sz w:val="24"/>
-          <w:szCs w:val="24"/>
-        </w:rPr>
-      </w:pPr>
-      <w:r>
-        <w:rPr>
-          <w:rFonts w:ascii="Times New Roman" w:hAnsi="Times New Roman" w:cs="Times New Roman"/>
+        <w:numPr>
+          <w:ilvl w:val="2"/>
+          <w:numId w:val="4"/>
+        </w:numPr>
+        <w:rPr>
+          <w:rFonts w:ascii="Times New Roman" w:hAnsi="Times New Roman" w:cs="Times New Roman"/>
+          <w:sz w:val="24"/>
+          <w:szCs w:val="24"/>
+        </w:rPr>
+      </w:pPr>
+      <w:r>
+        <w:rPr>
+          <w:rFonts w:ascii="Times New Roman" w:hAnsi="Times New Roman" w:cs="Times New Roman"/>
+          <w:sz w:val="24"/>
+          <w:szCs w:val="24"/>
+        </w:rPr>
+        <w:t>Regularized results</w:t>
+      </w:r>
+    </w:p>
+    <w:p>
+      <w:pPr>
+        <w:pStyle w:val="ListParagraph"/>
+        <w:ind w:left="2160"/>
+        <w:rPr>
+          <w:rFonts w:ascii="Times New Roman" w:hAnsi="Times New Roman" w:cs="Times New Roman"/>
+          <w:sz w:val="24"/>
+          <w:szCs w:val="24"/>
+        </w:rPr>
+      </w:pPr>
+      <w:r>
+        <w:rPr>
+          <w:rFonts w:ascii="Times New Roman" w:hAnsi="Times New Roman" w:cs="Times New Roman"/>
+          <w:sz w:val="24"/>
+          <w:szCs w:val="24"/>
+        </w:rPr>
+        <w:t>Min max training cost: 0.0005081286497741986</w:t>
+      </w:r>
+    </w:p>
+    <w:p>
+      <w:pPr>
+        <w:pStyle w:val="ListParagraph"/>
+        <w:ind w:left="2160"/>
+        <w:rPr>
+          <w:rFonts w:ascii="Times New Roman" w:hAnsi="Times New Roman" w:cs="Times New Roman"/>
+          <w:sz w:val="24"/>
+          <w:szCs w:val="24"/>
+        </w:rPr>
+      </w:pPr>
+      <w:r>
+        <w:rPr>
+          <w:rFonts w:ascii="Times New Roman" w:hAnsi="Times New Roman" w:cs="Times New Roman"/>
+          <w:sz w:val="24"/>
+          <w:szCs w:val="24"/>
+        </w:rPr>
+        <w:t>Min max testing cost: 0.0007631190873710804</w:t>
+      </w:r>
+    </w:p>
+    <w:p>
+      <w:pPr>
+        <w:pStyle w:val="ListParagraph"/>
+        <w:ind w:left="2160"/>
+        <w:rPr>
+          <w:rFonts w:ascii="Times New Roman" w:hAnsi="Times New Roman" w:cs="Times New Roman"/>
+          <w:sz w:val="24"/>
+          <w:szCs w:val="24"/>
+        </w:rPr>
+      </w:pPr>
+      <w:r>
+        <w:rPr>
           <w:noProof/>
-          <w:sz w:val="24"/>
-          <w:szCs w:val="24"/>
         </w:rPr>
         <w:drawing>
-          <wp:inline distT="0" distB="0" distL="0" distR="0" wp14:anchorId="175CF457" wp14:editId="6FF01C48">
-            <wp:extent cx="5383033" cy="3448791"/>
-            <wp:effectExtent l="0" t="0" r="8255" b="0"/>
-            <wp:docPr id="17" name="Picture 17" descr="Chart&#10;&#10;Description automatically generated with medium confidence"/>
+          <wp:inline distT="0" distB="0" distL="0" distR="0" wp14:anchorId="02935509" wp14:editId="0D467501">
+            <wp:extent cx="4714002" cy="3215640"/>
+            <wp:effectExtent l="0" t="0" r="0" b="3810"/>
+            <wp:docPr id="5" name="Picture 5" descr="Chart, line chart&#10;&#10;Description automatically generated"/>
             <wp:cNvGraphicFramePr>
               <a:graphicFrameLocks xmlns:a="http://schemas.openxmlformats.org/drawingml/2006/main" noChangeAspect="1"/>
             </wp:cNvGraphicFramePr>
@@ -409,23 +640,36 @@
               <a:graphicData uri="http://schemas.openxmlformats.org/drawingml/2006/picture">
                 <pic:pic xmlns:pic="http://schemas.openxmlformats.org/drawingml/2006/picture">
                   <pic:nvPicPr>
-                    <pic:cNvPr id="17" name="Picture 17" descr="Chart&#10;&#10;Description automatically generated with medium confidence"/>
-                    <pic:cNvPicPr/>
+                    <pic:cNvPr id="5" name="Picture 5" descr="Chart, line chart&#10;&#10;Description automatically generated"/>
+                    <pic:cNvPicPr>
+                      <a:picLocks noChangeAspect="1" noChangeArrowheads="1"/>
+                    </pic:cNvPicPr>
                   </pic:nvPicPr>
                   <pic:blipFill>
-                    <a:blip r:embed="rId10"/>
+                    <a:blip r:embed="rId11">
+                      <a:extLst>
+                        <a:ext uri="{28A0092B-C50C-407E-A947-70E740481C1C}">
+                          <a14:useLocalDpi xmlns:a14="http://schemas.microsoft.com/office/drawing/2010/main" val="0"/>
+                        </a:ext>
+                      </a:extLst>
+                    </a:blip>
+                    <a:srcRect/>
                     <a:stretch>
                       <a:fillRect/>
                     </a:stretch>
                   </pic:blipFill>
-                  <pic:spPr>
+                  <pic:spPr bwMode="auto">
                     <a:xfrm>
                       <a:off x="0" y="0"/>
-                      <a:ext cx="5399461" cy="3459316"/>
+                      <a:ext cx="4725625" cy="3223569"/>
                     </a:xfrm>
                     <a:prstGeom prst="rect">
                       <a:avLst/>
                     </a:prstGeom>
+                    <a:noFill/>
+                    <a:ln>
+                      <a:noFill/>
+                    </a:ln>
                   </pic:spPr>
                 </pic:pic>
               </a:graphicData>
@@ -437,25 +681,137 @@
     <w:p>
       <w:pPr>
         <w:pStyle w:val="ListParagraph"/>
-        <w:rPr>
-          <w:rFonts w:ascii="Times New Roman" w:hAnsi="Times New Roman" w:cs="Times New Roman"/>
-          <w:sz w:val="24"/>
-          <w:szCs w:val="24"/>
-        </w:rPr>
-      </w:pPr>
-      <w:r>
-        <w:rPr>
-          <w:rFonts w:ascii="Times New Roman" w:hAnsi="Times New Roman" w:cs="Times New Roman"/>
+        <w:numPr>
+          <w:ilvl w:val="1"/>
+          <w:numId w:val="4"/>
+        </w:numPr>
+        <w:rPr>
+          <w:rFonts w:ascii="Times New Roman" w:hAnsi="Times New Roman" w:cs="Times New Roman"/>
+          <w:sz w:val="24"/>
+          <w:szCs w:val="24"/>
+        </w:rPr>
+      </w:pPr>
+      <w:r>
+        <w:rPr>
+          <w:rFonts w:ascii="Times New Roman" w:hAnsi="Times New Roman" w:cs="Times New Roman"/>
+          <w:sz w:val="24"/>
+          <w:szCs w:val="24"/>
+        </w:rPr>
+        <w:lastRenderedPageBreak/>
+        <w:t xml:space="preserve">Part </w:t>
+      </w:r>
+      <w:r>
+        <w:rPr>
+          <w:rFonts w:ascii="Times New Roman" w:hAnsi="Times New Roman" w:cs="Times New Roman"/>
+          <w:sz w:val="24"/>
+          <w:szCs w:val="24"/>
+        </w:rPr>
+        <w:t>b</w:t>
+      </w:r>
+      <w:r>
+        <w:rPr>
+          <w:rFonts w:ascii="Times New Roman" w:hAnsi="Times New Roman" w:cs="Times New Roman"/>
+          <w:sz w:val="24"/>
+          <w:szCs w:val="24"/>
+        </w:rPr>
+        <w:t xml:space="preserve">: While standardizing and regularizing produced much better results than problem 1, </w:t>
+      </w:r>
+      <w:r>
+        <w:rPr>
+          <w:rFonts w:ascii="Times New Roman" w:hAnsi="Times New Roman" w:cs="Times New Roman"/>
+          <w:sz w:val="24"/>
+          <w:szCs w:val="24"/>
+        </w:rPr>
+        <w:t xml:space="preserve">again, </w:t>
+      </w:r>
+      <w:r>
+        <w:rPr>
+          <w:rFonts w:ascii="Times New Roman" w:hAnsi="Times New Roman" w:cs="Times New Roman"/>
+          <w:sz w:val="24"/>
+          <w:szCs w:val="24"/>
+        </w:rPr>
+        <w:t>the standardized set produced less loss than the regularized.</w:t>
+      </w:r>
+    </w:p>
+    <w:p>
+      <w:pPr>
+        <w:pStyle w:val="ListParagraph"/>
+        <w:numPr>
+          <w:ilvl w:val="2"/>
+          <w:numId w:val="4"/>
+        </w:numPr>
+        <w:rPr>
+          <w:rFonts w:ascii="Times New Roman" w:hAnsi="Times New Roman" w:cs="Times New Roman"/>
+          <w:sz w:val="24"/>
+          <w:szCs w:val="24"/>
+        </w:rPr>
+      </w:pPr>
+      <w:r>
+        <w:rPr>
+          <w:rFonts w:ascii="Times New Roman" w:hAnsi="Times New Roman" w:cs="Times New Roman"/>
+          <w:sz w:val="24"/>
+          <w:szCs w:val="24"/>
+        </w:rPr>
+        <w:t>Standardized results</w:t>
+      </w:r>
+    </w:p>
+    <w:p>
+      <w:pPr>
+        <w:pStyle w:val="ListParagraph"/>
+        <w:ind w:left="2160"/>
+        <w:rPr>
+          <w:rFonts w:ascii="Times New Roman" w:hAnsi="Times New Roman" w:cs="Times New Roman"/>
+          <w:sz w:val="24"/>
+          <w:szCs w:val="24"/>
+        </w:rPr>
+      </w:pPr>
+      <w:r>
+        <w:rPr>
+          <w:rFonts w:ascii="Times New Roman" w:hAnsi="Times New Roman" w:cs="Times New Roman"/>
+          <w:sz w:val="24"/>
+          <w:szCs w:val="24"/>
+        </w:rPr>
+        <w:t>Standard scaler training cost part b: 6.462262312601764e-10</w:t>
+      </w:r>
+    </w:p>
+    <w:p>
+      <w:pPr>
+        <w:pStyle w:val="ListParagraph"/>
+        <w:ind w:left="2160"/>
+        <w:rPr>
+          <w:rFonts w:ascii="Times New Roman" w:hAnsi="Times New Roman" w:cs="Times New Roman"/>
+          <w:sz w:val="24"/>
+          <w:szCs w:val="24"/>
+        </w:rPr>
+      </w:pPr>
+      <w:r>
+        <w:rPr>
+          <w:rFonts w:ascii="Times New Roman" w:hAnsi="Times New Roman" w:cs="Times New Roman"/>
+          <w:sz w:val="24"/>
+          <w:szCs w:val="24"/>
+        </w:rPr>
+        <w:t>Standard scaler testing cost part b: 7.131091466141552e-10</w:t>
+      </w:r>
+    </w:p>
+    <w:p>
+      <w:pPr>
+        <w:pStyle w:val="ListParagraph"/>
+        <w:ind w:left="2160"/>
+        <w:rPr>
+          <w:rFonts w:ascii="Times New Roman" w:hAnsi="Times New Roman" w:cs="Times New Roman"/>
+          <w:sz w:val="24"/>
+          <w:szCs w:val="24"/>
+        </w:rPr>
+      </w:pPr>
+      <w:r>
+        <w:rPr>
           <w:noProof/>
-          <w:sz w:val="24"/>
-          <w:szCs w:val="24"/>
-        </w:rPr>
-        <w:lastRenderedPageBreak/>
+        </w:rPr>
         <w:drawing>
-          <wp:inline distT="0" distB="0" distL="0" distR="0" wp14:anchorId="5FE7C34A" wp14:editId="3B5E4DF8">
-            <wp:extent cx="5255729" cy="3267075"/>
-            <wp:effectExtent l="0" t="0" r="2540" b="0"/>
-            <wp:docPr id="20" name="Picture 20" descr="Chart, line chart&#10;&#10;Description automatically generated"/>
+          <wp:inline distT="0" distB="0" distL="0" distR="0" wp14:anchorId="273A3B3F" wp14:editId="17D494AE">
+            <wp:extent cx="4723709" cy="3252470"/>
+            <wp:effectExtent l="0" t="0" r="1270" b="5080"/>
+            <wp:docPr id="6" name="Picture 6" descr="Chart&#10;&#10;Description automatically generated with medium confidence"/>
             <wp:cNvGraphicFramePr>
               <a:graphicFrameLocks xmlns:a="http://schemas.openxmlformats.org/drawingml/2006/main" noChangeAspect="1"/>
             </wp:cNvGraphicFramePr>
@@ -463,23 +819,36 @@
               <a:graphicData uri="http://schemas.openxmlformats.org/drawingml/2006/picture">
                 <pic:pic xmlns:pic="http://schemas.openxmlformats.org/drawingml/2006/picture">
                   <pic:nvPicPr>
-                    <pic:cNvPr id="20" name="Picture 20" descr="Chart, line chart&#10;&#10;Description automatically generated"/>
-                    <pic:cNvPicPr/>
+                    <pic:cNvPr id="6" name="Picture 6" descr="Chart&#10;&#10;Description automatically generated with medium confidence"/>
+                    <pic:cNvPicPr>
+                      <a:picLocks noChangeAspect="1" noChangeArrowheads="1"/>
+                    </pic:cNvPicPr>
                   </pic:nvPicPr>
                   <pic:blipFill>
-                    <a:blip r:embed="rId11"/>
+                    <a:blip r:embed="rId12">
+                      <a:extLst>
+                        <a:ext uri="{28A0092B-C50C-407E-A947-70E740481C1C}">
+                          <a14:useLocalDpi xmlns:a14="http://schemas.microsoft.com/office/drawing/2010/main" val="0"/>
+                        </a:ext>
+                      </a:extLst>
+                    </a:blip>
+                    <a:srcRect/>
                     <a:stretch>
                       <a:fillRect/>
                     </a:stretch>
                   </pic:blipFill>
-                  <pic:spPr>
+                  <pic:spPr bwMode="auto">
                     <a:xfrm>
                       <a:off x="0" y="0"/>
-                      <a:ext cx="5261364" cy="3270578"/>
+                      <a:ext cx="4730129" cy="3256890"/>
                     </a:xfrm>
                     <a:prstGeom prst="rect">
                       <a:avLst/>
                     </a:prstGeom>
+                    <a:noFill/>
+                    <a:ln>
+                      <a:noFill/>
+                    </a:ln>
                   </pic:spPr>
                 </pic:pic>
               </a:graphicData>
@@ -487,24 +856,86 @@
           </wp:inline>
         </w:drawing>
       </w:r>
+    </w:p>
+    <w:p>
+      <w:pPr>
+        <w:pStyle w:val="ListParagraph"/>
+        <w:numPr>
+          <w:ilvl w:val="2"/>
+          <w:numId w:val="4"/>
+        </w:numPr>
+        <w:rPr>
+          <w:rFonts w:ascii="Times New Roman" w:hAnsi="Times New Roman" w:cs="Times New Roman"/>
+          <w:sz w:val="24"/>
+          <w:szCs w:val="24"/>
+        </w:rPr>
+      </w:pPr>
+      <w:r>
+        <w:rPr>
+          <w:rFonts w:ascii="Times New Roman" w:hAnsi="Times New Roman" w:cs="Times New Roman"/>
+          <w:sz w:val="24"/>
+          <w:szCs w:val="24"/>
+        </w:rPr>
+        <w:t>Regularized results</w:t>
+      </w:r>
+    </w:p>
+    <w:p>
+      <w:pPr>
+        <w:pStyle w:val="ListParagraph"/>
+        <w:ind w:left="2160"/>
+        <w:rPr>
+          <w:rFonts w:ascii="Times New Roman" w:hAnsi="Times New Roman" w:cs="Times New Roman"/>
+          <w:sz w:val="24"/>
+          <w:szCs w:val="24"/>
+        </w:rPr>
+      </w:pPr>
+      <w:r>
+        <w:rPr>
+          <w:rFonts w:ascii="Times New Roman" w:hAnsi="Times New Roman" w:cs="Times New Roman"/>
+          <w:sz w:val="24"/>
+          <w:szCs w:val="24"/>
+        </w:rPr>
+        <w:t>Min max training cost part b: 0.001434780826566402</w:t>
+      </w:r>
+    </w:p>
+    <w:p>
+      <w:pPr>
+        <w:pStyle w:val="ListParagraph"/>
+        <w:ind w:left="2160"/>
+        <w:rPr>
+          <w:rFonts w:ascii="Times New Roman" w:hAnsi="Times New Roman" w:cs="Times New Roman"/>
+          <w:sz w:val="24"/>
+          <w:szCs w:val="24"/>
+        </w:rPr>
+      </w:pPr>
+      <w:r>
+        <w:rPr>
+          <w:rFonts w:ascii="Times New Roman" w:hAnsi="Times New Roman" w:cs="Times New Roman"/>
+          <w:sz w:val="24"/>
+          <w:szCs w:val="24"/>
+        </w:rPr>
+        <w:t>Min max testing cost part b: 0.0015886939687538653</w:t>
+      </w:r>
+    </w:p>
+    <w:p>
+      <w:pPr>
+        <w:pStyle w:val="ListParagraph"/>
+        <w:ind w:left="2160"/>
+        <w:rPr>
+          <w:rFonts w:ascii="Times New Roman" w:hAnsi="Times New Roman" w:cs="Times New Roman"/>
+          <w:sz w:val="24"/>
+          <w:szCs w:val="24"/>
+        </w:rPr>
+      </w:pPr>
       <w:r>
         <w:rPr>
           <w:noProof/>
         </w:rPr>
-        <w:t xml:space="preserve"> </w:t>
-      </w:r>
-      <w:r>
-        <w:rPr>
-          <w:rFonts w:ascii="Times New Roman" w:hAnsi="Times New Roman" w:cs="Times New Roman"/>
-          <w:noProof/>
-          <w:sz w:val="24"/>
-          <w:szCs w:val="24"/>
-        </w:rPr>
         <w:drawing>
-          <wp:inline distT="0" distB="0" distL="0" distR="0" wp14:anchorId="1EC39F49" wp14:editId="16B848D4">
-            <wp:extent cx="5238750" cy="3194576"/>
-            <wp:effectExtent l="0" t="0" r="0" b="6350"/>
-            <wp:docPr id="21" name="Picture 21" descr="Graphical user interface&#10;&#10;Description automatically generated"/>
+          <wp:inline distT="0" distB="0" distL="0" distR="0" wp14:anchorId="39A3D43F" wp14:editId="41012DD9">
+            <wp:extent cx="4762500" cy="3248723"/>
+            <wp:effectExtent l="0" t="0" r="0" b="8890"/>
+            <wp:docPr id="7" name="Picture 7" descr="Chart, line chart&#10;&#10;Description automatically generated"/>
             <wp:cNvGraphicFramePr>
               <a:graphicFrameLocks xmlns:a="http://schemas.openxmlformats.org/drawingml/2006/main" noChangeAspect="1"/>
             </wp:cNvGraphicFramePr>
@@ -512,23 +943,36 @@
               <a:graphicData uri="http://schemas.openxmlformats.org/drawingml/2006/picture">
                 <pic:pic xmlns:pic="http://schemas.openxmlformats.org/drawingml/2006/picture">
                   <pic:nvPicPr>
-                    <pic:cNvPr id="21" name="Picture 21" descr="Graphical user interface&#10;&#10;Description automatically generated"/>
-                    <pic:cNvPicPr/>
+                    <pic:cNvPr id="7" name="Picture 7" descr="Chart, line chart&#10;&#10;Description automatically generated"/>
+                    <pic:cNvPicPr>
+                      <a:picLocks noChangeAspect="1" noChangeArrowheads="1"/>
+                    </pic:cNvPicPr>
                   </pic:nvPicPr>
                   <pic:blipFill>
-                    <a:blip r:embed="rId12"/>
+                    <a:blip r:embed="rId13">
+                      <a:extLst>
+                        <a:ext uri="{28A0092B-C50C-407E-A947-70E740481C1C}">
+                          <a14:useLocalDpi xmlns:a14="http://schemas.microsoft.com/office/drawing/2010/main" val="0"/>
+                        </a:ext>
+                      </a:extLst>
+                    </a:blip>
+                    <a:srcRect/>
                     <a:stretch>
                       <a:fillRect/>
                     </a:stretch>
                   </pic:blipFill>
-                  <pic:spPr>
+                  <pic:spPr bwMode="auto">
                     <a:xfrm>
                       <a:off x="0" y="0"/>
-                      <a:ext cx="5244866" cy="3198306"/>
+                      <a:ext cx="4784449" cy="3263695"/>
                     </a:xfrm>
                     <a:prstGeom prst="rect">
                       <a:avLst/>
                     </a:prstGeom>
+                    <a:noFill/>
+                    <a:ln>
+                      <a:noFill/>
+                    </a:ln>
                   </pic:spPr>
                 </pic:pic>
               </a:graphicData>
@@ -542,7 +986,7 @@
         <w:pStyle w:val="ListParagraph"/>
         <w:numPr>
           <w:ilvl w:val="0"/>
-          <w:numId w:val="1"/>
+          <w:numId w:val="4"/>
         </w:numPr>
         <w:rPr>
           <w:rFonts w:ascii="Times New Roman" w:hAnsi="Times New Roman" w:cs="Times New Roman"/>
@@ -556,23 +1000,16 @@
           <w:sz w:val="24"/>
           <w:szCs w:val="24"/>
         </w:rPr>
-        <w:t>X1 has the lowest loss</w:t>
-      </w:r>
-      <w:r>
-        <w:rPr>
-          <w:rFonts w:ascii="Times New Roman" w:hAnsi="Times New Roman" w:cs="Times New Roman"/>
-          <w:sz w:val="24"/>
-          <w:szCs w:val="24"/>
-        </w:rPr>
-        <w:t>.</w:t>
+        <w:lastRenderedPageBreak/>
+        <w:t>This problem was the same as 2, except I added penalty parameters to the gradient descent function</w:t>
       </w:r>
     </w:p>
     <w:p>
       <w:pPr>
         <w:pStyle w:val="ListParagraph"/>
         <w:numPr>
-          <w:ilvl w:val="0"/>
-          <w:numId w:val="1"/>
+          <w:ilvl w:val="1"/>
+          <w:numId w:val="4"/>
         </w:numPr>
         <w:rPr>
           <w:rFonts w:ascii="Times New Roman" w:hAnsi="Times New Roman" w:cs="Times New Roman"/>
@@ -586,79 +1023,83 @@
           <w:sz w:val="24"/>
           <w:szCs w:val="24"/>
         </w:rPr>
-        <w:t xml:space="preserve">If I went too low, like </w:t>
-      </w:r>
-      <w:r>
-        <w:rPr>
-          <w:rFonts w:ascii="Times New Roman" w:hAnsi="Times New Roman" w:cs="Times New Roman"/>
-          <w:sz w:val="24"/>
-          <w:szCs w:val="24"/>
-        </w:rPr>
-        <w:t xml:space="preserve">alpha = </w:t>
-      </w:r>
-      <w:r>
-        <w:rPr>
-          <w:rFonts w:ascii="Times New Roman" w:hAnsi="Times New Roman" w:cs="Times New Roman"/>
-          <w:sz w:val="24"/>
-          <w:szCs w:val="24"/>
-        </w:rPr>
-        <w:t xml:space="preserve">.01 and less, the final loss would get worse. I basically just played around with the learning rate and found the one that resulted in the lowest final loss. The number of iterations didn’t make a difference past a certain point, but it wouldn’t quite converge if I went too low. This varied for each </w:t>
-      </w:r>
-      <w:r>
-        <w:rPr>
-          <w:rFonts w:ascii="Times New Roman" w:hAnsi="Times New Roman" w:cs="Times New Roman"/>
-          <w:sz w:val="24"/>
-          <w:szCs w:val="24"/>
-        </w:rPr>
-        <w:t>X input.</w:t>
-      </w:r>
-    </w:p>
-    <w:p>
-      <w:pPr>
-        <w:rPr>
-          <w:rFonts w:ascii="Times New Roman" w:hAnsi="Times New Roman" w:cs="Times New Roman"/>
-          <w:sz w:val="24"/>
-          <w:szCs w:val="24"/>
-          <w:u w:val="single"/>
-        </w:rPr>
-      </w:pPr>
-    </w:p>
-    <w:p>
-      <w:pPr>
-        <w:rPr>
-          <w:rFonts w:ascii="Times New Roman" w:hAnsi="Times New Roman" w:cs="Times New Roman"/>
-          <w:sz w:val="24"/>
-          <w:szCs w:val="24"/>
-          <w:u w:val="single"/>
-        </w:rPr>
-      </w:pPr>
-    </w:p>
-    <w:p>
-      <w:pPr>
-        <w:rPr>
-          <w:rFonts w:ascii="Times New Roman" w:hAnsi="Times New Roman" w:cs="Times New Roman"/>
-          <w:sz w:val="24"/>
-          <w:szCs w:val="24"/>
-          <w:u w:val="single"/>
-        </w:rPr>
-      </w:pPr>
-      <w:r>
-        <w:rPr>
-          <w:rFonts w:ascii="Times New Roman" w:hAnsi="Times New Roman" w:cs="Times New Roman"/>
-          <w:sz w:val="24"/>
-          <w:szCs w:val="24"/>
-          <w:u w:val="single"/>
-        </w:rPr>
-        <w:lastRenderedPageBreak/>
-        <w:t>Problem 2:</w:t>
+        <w:t xml:space="preserve">Part a: Adding the penalty parameters </w:t>
+      </w:r>
+      <w:proofErr w:type="gramStart"/>
+      <w:r>
+        <w:rPr>
+          <w:rFonts w:ascii="Times New Roman" w:hAnsi="Times New Roman" w:cs="Times New Roman"/>
+          <w:sz w:val="24"/>
+          <w:szCs w:val="24"/>
+        </w:rPr>
+        <w:t>actually made</w:t>
+      </w:r>
+      <w:proofErr w:type="gramEnd"/>
+      <w:r>
+        <w:rPr>
+          <w:rFonts w:ascii="Times New Roman" w:hAnsi="Times New Roman" w:cs="Times New Roman"/>
+          <w:sz w:val="24"/>
+          <w:szCs w:val="24"/>
+        </w:rPr>
+        <w:t xml:space="preserve"> the loss increase slightly</w:t>
+      </w:r>
+      <w:r>
+        <w:rPr>
+          <w:rFonts w:ascii="Times New Roman" w:hAnsi="Times New Roman" w:cs="Times New Roman"/>
+          <w:sz w:val="24"/>
+          <w:szCs w:val="24"/>
+        </w:rPr>
+        <w:t xml:space="preserve"> compared to 2a</w:t>
+      </w:r>
+      <w:r>
+        <w:rPr>
+          <w:rFonts w:ascii="Times New Roman" w:hAnsi="Times New Roman" w:cs="Times New Roman"/>
+          <w:sz w:val="24"/>
+          <w:szCs w:val="24"/>
+        </w:rPr>
+        <w:t>. I think the original model was optimally trained for this dataset already, so adding the penalties probably made it underfit. The standard scaler produced a lower loss than the min max</w:t>
+      </w:r>
+      <w:r>
+        <w:rPr>
+          <w:rFonts w:ascii="Times New Roman" w:hAnsi="Times New Roman" w:cs="Times New Roman"/>
+          <w:sz w:val="24"/>
+          <w:szCs w:val="24"/>
+        </w:rPr>
+        <w:t xml:space="preserve"> </w:t>
+      </w:r>
+      <w:r>
+        <w:rPr>
+          <w:rFonts w:ascii="Times New Roman" w:hAnsi="Times New Roman" w:cs="Times New Roman"/>
+          <w:sz w:val="24"/>
+          <w:szCs w:val="24"/>
+        </w:rPr>
+        <w:t xml:space="preserve">in part </w:t>
+      </w:r>
+      <w:proofErr w:type="gramStart"/>
+      <w:r>
+        <w:rPr>
+          <w:rFonts w:ascii="Times New Roman" w:hAnsi="Times New Roman" w:cs="Times New Roman"/>
+          <w:sz w:val="24"/>
+          <w:szCs w:val="24"/>
+        </w:rPr>
+        <w:t>a and</w:t>
+      </w:r>
+      <w:proofErr w:type="gramEnd"/>
+      <w:r>
+        <w:rPr>
+          <w:rFonts w:ascii="Times New Roman" w:hAnsi="Times New Roman" w:cs="Times New Roman"/>
+          <w:sz w:val="24"/>
+          <w:szCs w:val="24"/>
+        </w:rPr>
+        <w:t xml:space="preserve"> b.</w:t>
       </w:r>
     </w:p>
     <w:p>
       <w:pPr>
         <w:pStyle w:val="ListParagraph"/>
         <w:numPr>
-          <w:ilvl w:val="0"/>
-          <w:numId w:val="2"/>
+          <w:ilvl w:val="2"/>
+          <w:numId w:val="4"/>
         </w:numPr>
         <w:rPr>
           <w:rFonts w:ascii="Times New Roman" w:hAnsi="Times New Roman" w:cs="Times New Roman"/>
@@ -672,52 +1113,66 @@
           <w:sz w:val="24"/>
           <w:szCs w:val="24"/>
         </w:rPr>
-        <w:t>h</w:t>
-      </w:r>
-      <w:r>
-        <w:rPr>
-          <w:rFonts w:ascii="Times New Roman" w:hAnsi="Times New Roman" w:cs="Times New Roman"/>
-          <w:sz w:val="24"/>
-          <w:szCs w:val="24"/>
-        </w:rPr>
-        <w:t>(X) = 5.31*x3 – 2.00*x2 + .53*x1 - .27</w:t>
-      </w:r>
-    </w:p>
-    <w:p>
-      <w:pPr>
-        <w:pStyle w:val="ListParagraph"/>
-        <w:numPr>
-          <w:ilvl w:val="0"/>
-          <w:numId w:val="2"/>
-        </w:numPr>
-        <w:rPr>
-          <w:rFonts w:ascii="Times New Roman" w:hAnsi="Times New Roman" w:cs="Times New Roman"/>
-          <w:sz w:val="24"/>
-          <w:szCs w:val="24"/>
-        </w:rPr>
-      </w:pPr>
-    </w:p>
-    <w:p>
-      <w:pPr>
-        <w:pStyle w:val="ListParagraph"/>
-        <w:rPr>
-          <w:rFonts w:ascii="Times New Roman" w:hAnsi="Times New Roman" w:cs="Times New Roman"/>
-          <w:sz w:val="24"/>
-          <w:szCs w:val="24"/>
-        </w:rPr>
-      </w:pPr>
-      <w:r>
-        <w:rPr>
-          <w:rFonts w:ascii="Times New Roman" w:hAnsi="Times New Roman" w:cs="Times New Roman"/>
+        <w:t>Standardized results</w:t>
+      </w:r>
+    </w:p>
+    <w:p>
+      <w:pPr>
+        <w:pStyle w:val="ListParagraph"/>
+        <w:ind w:left="2160"/>
+        <w:rPr>
+          <w:rFonts w:ascii="Times New Roman" w:hAnsi="Times New Roman" w:cs="Times New Roman"/>
+          <w:sz w:val="24"/>
+          <w:szCs w:val="24"/>
+        </w:rPr>
+      </w:pPr>
+      <w:r>
+        <w:rPr>
+          <w:rFonts w:ascii="Times New Roman" w:hAnsi="Times New Roman" w:cs="Times New Roman"/>
+          <w:sz w:val="24"/>
+          <w:szCs w:val="24"/>
+        </w:rPr>
+        <w:t>Standard scaler training cost: 1.1257937437554153e-09</w:t>
+      </w:r>
+    </w:p>
+    <w:p>
+      <w:pPr>
+        <w:pStyle w:val="ListParagraph"/>
+        <w:ind w:left="2160"/>
+        <w:rPr>
+          <w:rFonts w:ascii="Times New Roman" w:hAnsi="Times New Roman" w:cs="Times New Roman"/>
+          <w:sz w:val="24"/>
+          <w:szCs w:val="24"/>
+        </w:rPr>
+      </w:pPr>
+      <w:r>
+        <w:rPr>
+          <w:rFonts w:ascii="Times New Roman" w:hAnsi="Times New Roman" w:cs="Times New Roman"/>
+          <w:sz w:val="24"/>
+          <w:szCs w:val="24"/>
+        </w:rPr>
+        <w:t>Standard scaler testing cost: 1.2092123592210432e-09</w:t>
+      </w:r>
+    </w:p>
+    <w:p>
+      <w:pPr>
+        <w:pStyle w:val="ListParagraph"/>
+        <w:ind w:left="2160"/>
+        <w:rPr>
+          <w:rFonts w:ascii="Times New Roman" w:hAnsi="Times New Roman" w:cs="Times New Roman"/>
+          <w:sz w:val="24"/>
+          <w:szCs w:val="24"/>
+        </w:rPr>
+      </w:pPr>
+      <w:r>
+        <w:rPr>
           <w:noProof/>
-          <w:sz w:val="24"/>
-          <w:szCs w:val="24"/>
         </w:rPr>
         <w:drawing>
-          <wp:inline distT="0" distB="0" distL="0" distR="0" wp14:anchorId="44F4A0AF" wp14:editId="33A5D342">
-            <wp:extent cx="4611756" cy="3356264"/>
+          <wp:inline distT="0" distB="0" distL="0" distR="0" wp14:anchorId="1AD71537" wp14:editId="58DC2C50">
+            <wp:extent cx="3990975" cy="2747954"/>
             <wp:effectExtent l="0" t="0" r="0" b="0"/>
-            <wp:docPr id="1" name="Picture 1" descr="Chart&#10;&#10;Description automatically generated"/>
+            <wp:docPr id="8" name="Picture 8" descr="Chart&#10;&#10;Description automatically generated"/>
             <wp:cNvGraphicFramePr>
               <a:graphicFrameLocks xmlns:a="http://schemas.openxmlformats.org/drawingml/2006/main" noChangeAspect="1"/>
             </wp:cNvGraphicFramePr>
@@ -725,23 +1180,36 @@
               <a:graphicData uri="http://schemas.openxmlformats.org/drawingml/2006/picture">
                 <pic:pic xmlns:pic="http://schemas.openxmlformats.org/drawingml/2006/picture">
                   <pic:nvPicPr>
-                    <pic:cNvPr id="1" name="Picture 1" descr="Chart&#10;&#10;Description automatically generated"/>
-                    <pic:cNvPicPr/>
+                    <pic:cNvPr id="8" name="Picture 8" descr="Chart&#10;&#10;Description automatically generated"/>
+                    <pic:cNvPicPr>
+                      <a:picLocks noChangeAspect="1" noChangeArrowheads="1"/>
+                    </pic:cNvPicPr>
                   </pic:nvPicPr>
                   <pic:blipFill>
-                    <a:blip r:embed="rId13"/>
+                    <a:blip r:embed="rId14">
+                      <a:extLst>
+                        <a:ext uri="{28A0092B-C50C-407E-A947-70E740481C1C}">
+                          <a14:useLocalDpi xmlns:a14="http://schemas.microsoft.com/office/drawing/2010/main" val="0"/>
+                        </a:ext>
+                      </a:extLst>
+                    </a:blip>
+                    <a:srcRect/>
                     <a:stretch>
                       <a:fillRect/>
                     </a:stretch>
                   </pic:blipFill>
-                  <pic:spPr>
+                  <pic:spPr bwMode="auto">
                     <a:xfrm>
                       <a:off x="0" y="0"/>
-                      <a:ext cx="4623483" cy="3364799"/>
+                      <a:ext cx="4018567" cy="2766952"/>
                     </a:xfrm>
                     <a:prstGeom prst="rect">
                       <a:avLst/>
                     </a:prstGeom>
+                    <a:noFill/>
+                    <a:ln>
+                      <a:noFill/>
+                    </a:ln>
                   </pic:spPr>
                 </pic:pic>
               </a:graphicData>
@@ -754,8 +1222,8 @@
       <w:pPr>
         <w:pStyle w:val="ListParagraph"/>
         <w:numPr>
-          <w:ilvl w:val="0"/>
-          <w:numId w:val="2"/>
+          <w:ilvl w:val="1"/>
+          <w:numId w:val="4"/>
         </w:numPr>
         <w:rPr>
           <w:rFonts w:ascii="Times New Roman" w:hAnsi="Times New Roman" w:cs="Times New Roman"/>
@@ -769,39 +1237,31 @@
           <w:sz w:val="24"/>
           <w:szCs w:val="24"/>
         </w:rPr>
-        <w:t>The lowest loss I was able to achieve was ~.738464.</w:t>
-      </w:r>
-      <w:r>
-        <w:rPr>
-          <w:rFonts w:ascii="Times New Roman" w:hAnsi="Times New Roman" w:cs="Times New Roman"/>
-          <w:sz w:val="24"/>
-          <w:szCs w:val="24"/>
-        </w:rPr>
-        <w:t xml:space="preserve"> In general, even higher learning rates (.1) produced roughly the same final cost </w:t>
-      </w:r>
-      <w:r>
-        <w:rPr>
-          <w:rFonts w:ascii="Times New Roman" w:hAnsi="Times New Roman" w:cs="Times New Roman"/>
-          <w:sz w:val="24"/>
-          <w:szCs w:val="24"/>
-        </w:rPr>
-        <w:t>if</w:t>
-      </w:r>
-      <w:r>
-        <w:rPr>
-          <w:rFonts w:ascii="Times New Roman" w:hAnsi="Times New Roman" w:cs="Times New Roman"/>
-          <w:sz w:val="24"/>
-          <w:szCs w:val="24"/>
-        </w:rPr>
-        <w:t xml:space="preserve"> the number of iterations was increased. </w:t>
+        <w:t xml:space="preserve">Part b: </w:t>
+      </w:r>
+      <w:r>
+        <w:rPr>
+          <w:rFonts w:ascii="Times New Roman" w:hAnsi="Times New Roman" w:cs="Times New Roman"/>
+          <w:sz w:val="24"/>
+          <w:szCs w:val="24"/>
+        </w:rPr>
+        <w:t>The standard scaler produced a lower loss than the min max</w:t>
+      </w:r>
+      <w:r>
+        <w:rPr>
+          <w:rFonts w:ascii="Times New Roman" w:hAnsi="Times New Roman" w:cs="Times New Roman"/>
+          <w:sz w:val="24"/>
+          <w:szCs w:val="24"/>
+        </w:rPr>
+        <w:t>, and again, overall was slightly worse than 2b</w:t>
       </w:r>
     </w:p>
     <w:p>
       <w:pPr>
         <w:pStyle w:val="ListParagraph"/>
         <w:numPr>
-          <w:ilvl w:val="0"/>
-          <w:numId w:val="2"/>
+          <w:ilvl w:val="2"/>
+          <w:numId w:val="4"/>
         </w:numPr>
         <w:rPr>
           <w:rFonts w:ascii="Times New Roman" w:hAnsi="Times New Roman" w:cs="Times New Roman"/>
@@ -815,107 +1275,113 @@
           <w:sz w:val="24"/>
           <w:szCs w:val="24"/>
         </w:rPr>
-        <w:t>Predictions:</w:t>
-      </w:r>
-    </w:p>
-    <w:p>
-      <w:pPr>
-        <w:pStyle w:val="ListParagraph"/>
-        <w:numPr>
-          <w:ilvl w:val="1"/>
-          <w:numId w:val="2"/>
-        </w:numPr>
-        <w:rPr>
-          <w:rFonts w:ascii="Times New Roman" w:hAnsi="Times New Roman" w:cs="Times New Roman"/>
-          <w:sz w:val="24"/>
-          <w:szCs w:val="24"/>
-        </w:rPr>
-      </w:pPr>
-      <w:proofErr w:type="gramStart"/>
-      <w:r>
-        <w:rPr>
-          <w:rFonts w:ascii="Times New Roman" w:hAnsi="Times New Roman" w:cs="Times New Roman"/>
-          <w:sz w:val="24"/>
-          <w:szCs w:val="24"/>
-        </w:rPr>
-        <w:t>h(</w:t>
-      </w:r>
-      <w:proofErr w:type="gramEnd"/>
-      <w:r>
-        <w:rPr>
-          <w:rFonts w:ascii="Times New Roman" w:hAnsi="Times New Roman" w:cs="Times New Roman"/>
-          <w:sz w:val="24"/>
-          <w:szCs w:val="24"/>
-        </w:rPr>
-        <w:t>1,1,1) = 3.58</w:t>
-      </w:r>
-    </w:p>
-    <w:p>
-      <w:pPr>
-        <w:pStyle w:val="ListParagraph"/>
-        <w:numPr>
-          <w:ilvl w:val="1"/>
-          <w:numId w:val="2"/>
-        </w:numPr>
-        <w:rPr>
-          <w:rFonts w:ascii="Times New Roman" w:hAnsi="Times New Roman" w:cs="Times New Roman"/>
-          <w:sz w:val="24"/>
-          <w:szCs w:val="24"/>
-        </w:rPr>
-      </w:pPr>
-      <w:proofErr w:type="gramStart"/>
-      <w:r>
-        <w:rPr>
-          <w:rFonts w:ascii="Times New Roman" w:hAnsi="Times New Roman" w:cs="Times New Roman"/>
-          <w:sz w:val="24"/>
-          <w:szCs w:val="24"/>
-        </w:rPr>
-        <w:t>h(</w:t>
-      </w:r>
-      <w:proofErr w:type="gramEnd"/>
-      <w:r>
-        <w:rPr>
-          <w:rFonts w:ascii="Times New Roman" w:hAnsi="Times New Roman" w:cs="Times New Roman"/>
-          <w:sz w:val="24"/>
-          <w:szCs w:val="24"/>
-        </w:rPr>
-        <w:t>2,0,4) = .24</w:t>
-      </w:r>
-    </w:p>
-    <w:p>
-      <w:pPr>
-        <w:pStyle w:val="ListParagraph"/>
-        <w:numPr>
-          <w:ilvl w:val="1"/>
-          <w:numId w:val="2"/>
-        </w:numPr>
-        <w:rPr>
-          <w:rFonts w:ascii="Times New Roman" w:hAnsi="Times New Roman" w:cs="Times New Roman"/>
-          <w:sz w:val="24"/>
-          <w:szCs w:val="24"/>
-        </w:rPr>
-      </w:pPr>
-      <w:proofErr w:type="gramStart"/>
-      <w:r>
-        <w:rPr>
-          <w:rFonts w:ascii="Times New Roman" w:hAnsi="Times New Roman" w:cs="Times New Roman"/>
-          <w:sz w:val="24"/>
-          <w:szCs w:val="24"/>
-        </w:rPr>
-        <w:t>h(</w:t>
-      </w:r>
-      <w:proofErr w:type="gramEnd"/>
-      <w:r>
-        <w:rPr>
-          <w:rFonts w:ascii="Times New Roman" w:hAnsi="Times New Roman" w:cs="Times New Roman"/>
-          <w:sz w:val="24"/>
-          <w:szCs w:val="24"/>
-        </w:rPr>
-        <w:t>3,2,1) = .10</w:t>
+        <w:t>Standardized results</w:t>
+      </w:r>
+    </w:p>
+    <w:p>
+      <w:pPr>
+        <w:pStyle w:val="ListParagraph"/>
+        <w:ind w:left="2160"/>
+        <w:rPr>
+          <w:rFonts w:ascii="Times New Roman" w:hAnsi="Times New Roman" w:cs="Times New Roman"/>
+          <w:sz w:val="24"/>
+          <w:szCs w:val="24"/>
+        </w:rPr>
+      </w:pPr>
+      <w:r>
+        <w:rPr>
+          <w:rFonts w:ascii="Times New Roman" w:hAnsi="Times New Roman" w:cs="Times New Roman"/>
+          <w:sz w:val="24"/>
+          <w:szCs w:val="24"/>
+        </w:rPr>
+        <w:t>Standard scaler training cost part b: 2.8337931624083455e-09</w:t>
+      </w:r>
+    </w:p>
+    <w:p>
+      <w:pPr>
+        <w:pStyle w:val="ListParagraph"/>
+        <w:ind w:left="2160"/>
+        <w:rPr>
+          <w:rFonts w:ascii="Times New Roman" w:hAnsi="Times New Roman" w:cs="Times New Roman"/>
+          <w:sz w:val="24"/>
+          <w:szCs w:val="24"/>
+        </w:rPr>
+      </w:pPr>
+      <w:r>
+        <w:rPr>
+          <w:rFonts w:ascii="Times New Roman" w:hAnsi="Times New Roman" w:cs="Times New Roman"/>
+          <w:sz w:val="24"/>
+          <w:szCs w:val="24"/>
+        </w:rPr>
+        <w:t>Standard scaler testing cost part b: 2.9944181125407805e-09</w:t>
+      </w:r>
+    </w:p>
+    <w:p>
+      <w:pPr>
+        <w:pStyle w:val="ListParagraph"/>
+        <w:ind w:left="2160"/>
+        <w:rPr>
+          <w:rFonts w:ascii="Times New Roman" w:hAnsi="Times New Roman" w:cs="Times New Roman"/>
+          <w:sz w:val="24"/>
+          <w:szCs w:val="24"/>
+        </w:rPr>
+      </w:pPr>
+      <w:r>
+        <w:rPr>
+          <w:noProof/>
+        </w:rPr>
+        <w:drawing>
+          <wp:inline distT="0" distB="0" distL="0" distR="0" wp14:anchorId="30FA8049" wp14:editId="1CED7011">
+            <wp:extent cx="4076700" cy="2806977"/>
+            <wp:effectExtent l="0" t="0" r="0" b="0"/>
+            <wp:docPr id="9" name="Picture 9" descr="Chart&#10;&#10;Description automatically generated with medium confidence"/>
+            <wp:cNvGraphicFramePr>
+              <a:graphicFrameLocks xmlns:a="http://schemas.openxmlformats.org/drawingml/2006/main" noChangeAspect="1"/>
+            </wp:cNvGraphicFramePr>
+            <a:graphic xmlns:a="http://schemas.openxmlformats.org/drawingml/2006/main">
+              <a:graphicData uri="http://schemas.openxmlformats.org/drawingml/2006/picture">
+                <pic:pic xmlns:pic="http://schemas.openxmlformats.org/drawingml/2006/picture">
+                  <pic:nvPicPr>
+                    <pic:cNvPr id="9" name="Picture 9" descr="Chart&#10;&#10;Description automatically generated with medium confidence"/>
+                    <pic:cNvPicPr>
+                      <a:picLocks noChangeAspect="1" noChangeArrowheads="1"/>
+                    </pic:cNvPicPr>
+                  </pic:nvPicPr>
+                  <pic:blipFill>
+                    <a:blip r:embed="rId15">
+                      <a:extLst>
+                        <a:ext uri="{28A0092B-C50C-407E-A947-70E740481C1C}">
+                          <a14:useLocalDpi xmlns:a14="http://schemas.microsoft.com/office/drawing/2010/main" val="0"/>
+                        </a:ext>
+                      </a:extLst>
+                    </a:blip>
+                    <a:srcRect/>
+                    <a:stretch>
+                      <a:fillRect/>
+                    </a:stretch>
+                  </pic:blipFill>
+                  <pic:spPr bwMode="auto">
+                    <a:xfrm>
+                      <a:off x="0" y="0"/>
+                      <a:ext cx="4111396" cy="2830866"/>
+                    </a:xfrm>
+                    <a:prstGeom prst="rect">
+                      <a:avLst/>
+                    </a:prstGeom>
+                    <a:noFill/>
+                    <a:ln>
+                      <a:noFill/>
+                    </a:ln>
+                  </pic:spPr>
+                </pic:pic>
+              </a:graphicData>
+            </a:graphic>
+          </wp:inline>
+        </w:drawing>
       </w:r>
     </w:p>
     <w:sectPr>
-      <w:headerReference w:type="default" r:id="rId14"/>
+      <w:headerReference w:type="default" r:id="rId16"/>
       <w:pgSz w:w="12240" w:h="15840"/>
       <w:pgMar w:top="1440" w:right="1440" w:bottom="1440" w:left="1440" w:header="720" w:footer="720" w:gutter="0"/>
       <w:cols w:space="720"/>
@@ -1095,6 +1561,207 @@
     </w:lvl>
   </w:abstractNum>
   <w:abstractNum w:abstractNumId="1" w15:restartNumberingAfterBreak="0">
+    <w:nsid w:val="2CDC3BD9"/>
+    <w:multiLevelType w:val="hybridMultilevel"/>
+    <w:tmpl w:val="9362848A"/>
+    <w:lvl w:ilvl="0" w:tplc="0F2EBDF2">
+      <w:numFmt w:val="bullet"/>
+      <w:lvlText w:val="-"/>
+      <w:lvlJc w:val="left"/>
+      <w:pPr>
+        <w:ind w:left="1080" w:hanging="360"/>
+      </w:pPr>
+      <w:rPr>
+        <w:rFonts w:ascii="Times New Roman" w:eastAsiaTheme="minorHAnsi" w:hAnsi="Times New Roman" w:cs="Times New Roman" w:hint="default"/>
+      </w:rPr>
+    </w:lvl>
+    <w:lvl w:ilvl="1" w:tplc="04090003" w:tentative="1">
+      <w:start w:val="1"/>
+      <w:numFmt w:val="bullet"/>
+      <w:lvlText w:val="o"/>
+      <w:lvlJc w:val="left"/>
+      <w:pPr>
+        <w:ind w:left="1800" w:hanging="360"/>
+      </w:pPr>
+      <w:rPr>
+        <w:rFonts w:ascii="Courier New" w:hAnsi="Courier New" w:cs="Courier New" w:hint="default"/>
+      </w:rPr>
+    </w:lvl>
+    <w:lvl w:ilvl="2" w:tplc="04090005" w:tentative="1">
+      <w:start w:val="1"/>
+      <w:numFmt w:val="bullet"/>
+      <w:lvlText w:val=""/>
+      <w:lvlJc w:val="left"/>
+      <w:pPr>
+        <w:ind w:left="2520" w:hanging="360"/>
+      </w:pPr>
+      <w:rPr>
+        <w:rFonts w:ascii="Wingdings" w:hAnsi="Wingdings" w:hint="default"/>
+      </w:rPr>
+    </w:lvl>
+    <w:lvl w:ilvl="3" w:tplc="04090001" w:tentative="1">
+      <w:start w:val="1"/>
+      <w:numFmt w:val="bullet"/>
+      <w:lvlText w:val=""/>
+      <w:lvlJc w:val="left"/>
+      <w:pPr>
+        <w:ind w:left="3240" w:hanging="360"/>
+      </w:pPr>
+      <w:rPr>
+        <w:rFonts w:ascii="Symbol" w:hAnsi="Symbol" w:hint="default"/>
+      </w:rPr>
+    </w:lvl>
+    <w:lvl w:ilvl="4" w:tplc="04090003" w:tentative="1">
+      <w:start w:val="1"/>
+      <w:numFmt w:val="bullet"/>
+      <w:lvlText w:val="o"/>
+      <w:lvlJc w:val="left"/>
+      <w:pPr>
+        <w:ind w:left="3960" w:hanging="360"/>
+      </w:pPr>
+      <w:rPr>
+        <w:rFonts w:ascii="Courier New" w:hAnsi="Courier New" w:cs="Courier New" w:hint="default"/>
+      </w:rPr>
+    </w:lvl>
+    <w:lvl w:ilvl="5" w:tplc="04090005" w:tentative="1">
+      <w:start w:val="1"/>
+      <w:numFmt w:val="bullet"/>
+      <w:lvlText w:val=""/>
+      <w:lvlJc w:val="left"/>
+      <w:pPr>
+        <w:ind w:left="4680" w:hanging="360"/>
+      </w:pPr>
+      <w:rPr>
+        <w:rFonts w:ascii="Wingdings" w:hAnsi="Wingdings" w:hint="default"/>
+      </w:rPr>
+    </w:lvl>
+    <w:lvl w:ilvl="6" w:tplc="04090001" w:tentative="1">
+      <w:start w:val="1"/>
+      <w:numFmt w:val="bullet"/>
+      <w:lvlText w:val=""/>
+      <w:lvlJc w:val="left"/>
+      <w:pPr>
+        <w:ind w:left="5400" w:hanging="360"/>
+      </w:pPr>
+      <w:rPr>
+        <w:rFonts w:ascii="Symbol" w:hAnsi="Symbol" w:hint="default"/>
+      </w:rPr>
+    </w:lvl>
+    <w:lvl w:ilvl="7" w:tplc="04090003" w:tentative="1">
+      <w:start w:val="1"/>
+      <w:numFmt w:val="bullet"/>
+      <w:lvlText w:val="o"/>
+      <w:lvlJc w:val="left"/>
+      <w:pPr>
+        <w:ind w:left="6120" w:hanging="360"/>
+      </w:pPr>
+      <w:rPr>
+        <w:rFonts w:ascii="Courier New" w:hAnsi="Courier New" w:cs="Courier New" w:hint="default"/>
+      </w:rPr>
+    </w:lvl>
+    <w:lvl w:ilvl="8" w:tplc="04090005" w:tentative="1">
+      <w:start w:val="1"/>
+      <w:numFmt w:val="bullet"/>
+      <w:lvlText w:val=""/>
+      <w:lvlJc w:val="left"/>
+      <w:pPr>
+        <w:ind w:left="6840" w:hanging="360"/>
+      </w:pPr>
+      <w:rPr>
+        <w:rFonts w:ascii="Wingdings" w:hAnsi="Wingdings" w:hint="default"/>
+      </w:rPr>
+    </w:lvl>
+  </w:abstractNum>
+  <w:abstractNum w:abstractNumId="2" w15:restartNumberingAfterBreak="0">
+    <w:nsid w:val="6AB27D49"/>
+    <w:multiLevelType w:val="hybridMultilevel"/>
+    <w:tmpl w:val="63485E1C"/>
+    <w:lvl w:ilvl="0" w:tplc="78CA7C1A">
+      <w:start w:val="1"/>
+      <w:numFmt w:val="decimal"/>
+      <w:lvlText w:val="%1."/>
+      <w:lvlJc w:val="left"/>
+      <w:pPr>
+        <w:ind w:left="720" w:hanging="360"/>
+      </w:pPr>
+      <w:rPr>
+        <w:rFonts w:hint="default"/>
+      </w:rPr>
+    </w:lvl>
+    <w:lvl w:ilvl="1" w:tplc="04090019">
+      <w:start w:val="1"/>
+      <w:numFmt w:val="lowerLetter"/>
+      <w:lvlText w:val="%2."/>
+      <w:lvlJc w:val="left"/>
+      <w:pPr>
+        <w:ind w:left="1440" w:hanging="360"/>
+      </w:pPr>
+    </w:lvl>
+    <w:lvl w:ilvl="2" w:tplc="0409001B">
+      <w:start w:val="1"/>
+      <w:numFmt w:val="lowerRoman"/>
+      <w:lvlText w:val="%3."/>
+      <w:lvlJc w:val="right"/>
+      <w:pPr>
+        <w:ind w:left="2160" w:hanging="180"/>
+      </w:pPr>
+    </w:lvl>
+    <w:lvl w:ilvl="3" w:tplc="0409000F">
+      <w:start w:val="1"/>
+      <w:numFmt w:val="decimal"/>
+      <w:lvlText w:val="%4."/>
+      <w:lvlJc w:val="left"/>
+      <w:pPr>
+        <w:ind w:left="2880" w:hanging="360"/>
+      </w:pPr>
+    </w:lvl>
+    <w:lvl w:ilvl="4" w:tplc="04090019" w:tentative="1">
+      <w:start w:val="1"/>
+      <w:numFmt w:val="lowerLetter"/>
+      <w:lvlText w:val="%5."/>
+      <w:lvlJc w:val="left"/>
+      <w:pPr>
+        <w:ind w:left="3600" w:hanging="360"/>
+      </w:pPr>
+    </w:lvl>
+    <w:lvl w:ilvl="5" w:tplc="0409001B" w:tentative="1">
+      <w:start w:val="1"/>
+      <w:numFmt w:val="lowerRoman"/>
+      <w:lvlText w:val="%6."/>
+      <w:lvlJc w:val="right"/>
+      <w:pPr>
+        <w:ind w:left="4320" w:hanging="180"/>
+      </w:pPr>
+    </w:lvl>
+    <w:lvl w:ilvl="6" w:tplc="0409000F" w:tentative="1">
+      <w:start w:val="1"/>
+      <w:numFmt w:val="decimal"/>
+      <w:lvlText w:val="%7."/>
+      <w:lvlJc w:val="left"/>
+      <w:pPr>
+        <w:ind w:left="5040" w:hanging="360"/>
+      </w:pPr>
+    </w:lvl>
+    <w:lvl w:ilvl="7" w:tplc="04090019" w:tentative="1">
+      <w:start w:val="1"/>
+      <w:numFmt w:val="lowerLetter"/>
+      <w:lvlText w:val="%8."/>
+      <w:lvlJc w:val="left"/>
+      <w:pPr>
+        <w:ind w:left="5760" w:hanging="360"/>
+      </w:pPr>
+    </w:lvl>
+    <w:lvl w:ilvl="8" w:tplc="0409001B" w:tentative="1">
+      <w:start w:val="1"/>
+      <w:numFmt w:val="lowerRoman"/>
+      <w:lvlText w:val="%9."/>
+      <w:lvlJc w:val="right"/>
+      <w:pPr>
+        <w:ind w:left="6480" w:hanging="180"/>
+      </w:pPr>
+    </w:lvl>
+  </w:abstractNum>
+  <w:abstractNum w:abstractNumId="3" w15:restartNumberingAfterBreak="0">
     <w:nsid w:val="6BBA159E"/>
     <w:multiLevelType w:val="hybridMultilevel"/>
     <w:tmpl w:val="D7346DFC"/>
@@ -1187,7 +1854,13 @@
     <w:abstractNumId w:val="0"/>
   </w:num>
   <w:num w:numId="2" w16cid:durableId="617762072">
+    <w:abstractNumId w:val="3"/>
+  </w:num>
+  <w:num w:numId="3" w16cid:durableId="1760633681">
     <w:abstractNumId w:val="1"/>
+  </w:num>
+  <w:num w:numId="4" w16cid:durableId="1921256923">
+    <w:abstractNumId w:val="2"/>
   </w:num>
 </w:numbering>
 </file>
@@ -1594,7 +2267,6 @@
   <w:style w:type="character" w:default="1" w:styleId="DefaultParagraphFont">
     <w:name w:val="Default Paragraph Font"/>
     <w:uiPriority w:val="1"/>
-    <w:semiHidden/>
     <w:unhideWhenUsed/>
   </w:style>
   <w:style w:type="table" w:default="1" w:styleId="TableNormal">
@@ -1672,6 +2344,41 @@
     <w:link w:val="Footer"/>
     <w:uiPriority w:val="99"/>
     <w:rsid w:val="0056250E"/>
+  </w:style>
+  <w:style w:type="character" w:styleId="Hyperlink">
+    <w:name w:val="Hyperlink"/>
+    <w:basedOn w:val="DefaultParagraphFont"/>
+    <w:uiPriority w:val="99"/>
+    <w:unhideWhenUsed/>
+    <w:rsid w:val="001760D6"/>
+    <w:rPr>
+      <w:color w:val="0563C1" w:themeColor="hyperlink"/>
+      <w:u w:val="single"/>
+    </w:rPr>
+  </w:style>
+  <w:style w:type="character" w:styleId="UnresolvedMention">
+    <w:name w:val="Unresolved Mention"/>
+    <w:basedOn w:val="DefaultParagraphFont"/>
+    <w:uiPriority w:val="99"/>
+    <w:semiHidden/>
+    <w:unhideWhenUsed/>
+    <w:rsid w:val="001760D6"/>
+    <w:rPr>
+      <w:color w:val="605E5C"/>
+      <w:shd w:val="clear" w:color="auto" w:fill="E1DFDD"/>
+    </w:rPr>
+  </w:style>
+  <w:style w:type="character" w:styleId="FollowedHyperlink">
+    <w:name w:val="FollowedHyperlink"/>
+    <w:basedOn w:val="DefaultParagraphFont"/>
+    <w:uiPriority w:val="99"/>
+    <w:semiHidden/>
+    <w:unhideWhenUsed/>
+    <w:rsid w:val="00444745"/>
+    <w:rPr>
+      <w:color w:val="954F72" w:themeColor="followedHyperlink"/>
+      <w:u w:val="single"/>
+    </w:rPr>
   </w:style>
 </w:styles>
 </file>

</xml_diff>